<commit_message>
Update files of Sobrac 2023
</commit_message>
<xml_diff>
--- a/Sobrac/2023/Template Sobrac 2023 - Ms Word (Português).docx
+++ b/Sobrac/2023/Template Sobrac 2023 - Ms Word (Português).docx
@@ -240,6 +240,18 @@
       <w:bookmarkStart w:id="4" w:name="_kkahfyy8v1ro" w:colFirst="0" w:colLast="0"/>
       <w:bookmarkEnd w:id="4"/>
       <w:r>
+        <w:t>Este documento contém instruções para a escrita de artigos para o XXX Encontro da</w:t>
+      </w:r>
+      <w:r>
+        <w:t xml:space="preserve"> </w:t>
+      </w:r>
+      <w:r>
+        <w:t>Sociedade Brasileira de Acústica (Sobrac).</w:t>
+      </w:r>
+      <w:r>
+        <w:t xml:space="preserve"> </w:t>
+      </w:r>
+      <w:r>
         <w:t xml:space="preserve">Esse campo é destinado ao resumo do artigo que deve ter entre 180 e 300 palavras. O resumo, palavras-chave, </w:t>
       </w:r>
       <w:r>
@@ -288,7 +300,13 @@
         <w:t>trailer</w:t>
       </w:r>
       <w:r>
-        <w:t xml:space="preserve"> de um filme, as pessoas ficarão interessadas em ler completamente o artigo se o resumo lhes interessar. O resumo não deve conter informações novas não contidas no artigo; abreviações indefinidas; discussão prévia de outra literatura; referências e citações e excesso de detalhes acerca dos métodos empregados. Ele também não é o parágrafo de introdução do documento, isso deve ser colocado no início do texto. Utilize apenas informações úteis e relevantes, faça um exercício de empatia com o possível leitor interessado. Para se obter um resumo coeso, elegante e de acordo com o artigo, escreva uma prévia, realize a escrita completa do documento e, ao final, revise-o observando se o conteúdo dele reflete de forma consistente o teor do documento. Seguindo o resumo, o autor deve listar até cinco palavras chaves (evite colocar as mesmas palavras que formam o título do artigo). Após essa etapa, há ainda título, resumo e palavras-chave em inglês.</w:t>
+        <w:t xml:space="preserve"> de um filme, as pessoas ficarão interessadas em ler completamente o artigo se o resumo lhes interessar. O resumo não deve conter informações novas não contidas no artigo; abreviações indefinidas; discussão prévia de outra literatura; referências e citações e excesso de detalhes acerca dos métodos empregados. Ele também não é o parágrafo de introdução do documento, isso deve ser colocado no início do texto. Utilize apenas informações úteis e relevantes, faça um exercício de empatia com o possível leitor interessado. Para se obter um resumo coeso, elegante e de acordo com o artigo, escreva uma prévia, realize a escrita completa do documento e, ao final, revise-o observando se o conteúdo dele reflete de forma consistente o teor do documento. Seguindo o resumo, o autor deve listar até cinco palavras</w:t>
+      </w:r>
+      <w:r>
+        <w:t>-</w:t>
+      </w:r>
+      <w:r>
+        <w:t>chave (evite colocar as mesmas palavras que formam o título do artigo). Após essa etapa, há ainda título, resumo e palavras-chave em inglês.</w:t>
       </w:r>
     </w:p>
     <w:p>
@@ -479,8 +497,6 @@
           <w:lang w:val="en-US"/>
         </w:rPr>
       </w:pPr>
-      <w:bookmarkStart w:id="12" w:name="_pqcogrxkq8v" w:colFirst="0" w:colLast="0"/>
-      <w:bookmarkEnd w:id="12"/>
       <w:r>
         <w:rPr>
           <w:b w:val="0"/>
@@ -525,7 +541,6 @@
         </w:rPr>
         <w:t>, title, abstract, and keywords should constitute the first page (</w:t>
       </w:r>
-      <w:proofErr w:type="gramStart"/>
       <w:r>
         <w:rPr>
           <w:b w:val="0"/>
@@ -533,9 +548,8 @@
           <w:szCs w:val="22"/>
           <w:lang w:val="en-US"/>
         </w:rPr>
-        <w:t>i.e.</w:t>
-      </w:r>
-      <w:proofErr w:type="gramEnd"/>
+        <w:t>i.e.,</w:t>
+      </w:r>
       <w:r>
         <w:rPr>
           <w:b w:val="0"/>
@@ -603,8 +617,8 @@
       <w:pPr>
         <w:pStyle w:val="FIASECTION"/>
       </w:pPr>
-      <w:bookmarkStart w:id="14" w:name="_4tjme7du8kvc" w:colFirst="0" w:colLast="0"/>
-      <w:bookmarkEnd w:id="14"/>
+      <w:bookmarkStart w:id="13" w:name="_4tjme7du8kvc" w:colFirst="0" w:colLast="0"/>
+      <w:bookmarkEnd w:id="13"/>
       <w:r>
         <w:lastRenderedPageBreak/>
         <w:t>1.  I</w:t>
@@ -748,8 +762,8 @@
       <w:pPr>
         <w:pStyle w:val="FIASECTION"/>
       </w:pPr>
-      <w:bookmarkStart w:id="17" w:name="_k64vt1myrdij" w:colFirst="0" w:colLast="0"/>
-      <w:bookmarkEnd w:id="17"/>
+      <w:bookmarkStart w:id="16" w:name="_k64vt1myrdij" w:colFirst="0" w:colLast="0"/>
+      <w:bookmarkEnd w:id="16"/>
       <w:r>
         <w:t>2.  O</w:t>
       </w:r>
@@ -928,13 +942,34 @@
       <w:pPr>
         <w:pStyle w:val="FIASECTION"/>
       </w:pPr>
-      <w:bookmarkStart w:id="18" w:name="_ouvkvtfyiwyf" w:colFirst="0" w:colLast="0"/>
+      <w:bookmarkStart w:id="17" w:name="_ouvkvtfyiwyf" w:colFirst="0" w:colLast="0"/>
+      <w:bookmarkEnd w:id="17"/>
+      <w:r>
+        <w:t>3.  D</w:t>
+      </w:r>
+      <w:r>
+        <w:t>ocumento e apresentação</w:t>
+      </w:r>
+    </w:p>
+    <w:p>
+      <w:pPr>
+        <w:pStyle w:val="FIATEXT"/>
+      </w:pPr>
+      <w:r>
+        <w:t>Sempre coloque texto em seções e subseções, não as deixe órfãs (abrindo uma seção e passando direto para a subseção).</w:t>
+      </w:r>
+    </w:p>
+    <w:p>
+      <w:pPr>
+        <w:pStyle w:val="FIASECTION"/>
+      </w:pPr>
+      <w:bookmarkStart w:id="18" w:name="_97i1d53y16su" w:colFirst="0" w:colLast="0"/>
       <w:bookmarkEnd w:id="18"/>
       <w:r>
-        <w:t>3.  D</w:t>
-      </w:r>
-      <w:r>
-        <w:t>ocumento e apresentação</w:t>
+        <w:t>3.1 Primeira</w:t>
+      </w:r>
+      <w:r>
+        <w:t xml:space="preserve"> página</w:t>
       </w:r>
     </w:p>
     <w:p>
@@ -942,20 +977,43 @@
         <w:pStyle w:val="FIATEXT"/>
       </w:pPr>
       <w:r>
-        <w:t>Sempre coloque texto em seções e subseções, não as deixe órfãs (abrindo uma seção e passando direto para a subseção).</w:t>
-      </w:r>
-    </w:p>
-    <w:p>
-      <w:pPr>
-        <w:pStyle w:val="FIASECTION"/>
-      </w:pPr>
-      <w:bookmarkStart w:id="19" w:name="_97i1d53y16su" w:colFirst="0" w:colLast="0"/>
-      <w:bookmarkEnd w:id="19"/>
-      <w:r>
-        <w:t>3.1 Primeira</w:t>
-      </w:r>
-      <w:r>
-        <w:t xml:space="preserve"> página</w:t>
+        <w:t xml:space="preserve">A primeira página deve conter os seguintes itens colocados pelos autores: título, autores, filiações, resumo, palavras-chave, </w:t>
+      </w:r>
+      <w:r>
+        <w:rPr>
+          <w:i/>
+          <w:lang w:val="en-US"/>
+        </w:rPr>
+        <w:t>title</w:t>
+      </w:r>
+      <w:r>
+        <w:rPr>
+          <w:lang w:val="en-US"/>
+        </w:rPr>
+        <w:t xml:space="preserve">, </w:t>
+      </w:r>
+      <w:r>
+        <w:rPr>
+          <w:i/>
+          <w:lang w:val="en-US"/>
+        </w:rPr>
+        <w:t>abstract</w:t>
+      </w:r>
+      <w:r>
+        <w:rPr>
+          <w:lang w:val="en-US"/>
+        </w:rPr>
+        <w:t xml:space="preserve"> e </w:t>
+      </w:r>
+      <w:r>
+        <w:rPr>
+          <w:i/>
+          <w:lang w:val="en-US"/>
+        </w:rPr>
+        <w:t>keywords</w:t>
+      </w:r>
+      <w:r>
+        <w:t>. Caso o título completo seja muito extenso, pede-se uma versão curta para que seja incluída no cabeçalho das páginas do artigo.</w:t>
       </w:r>
     </w:p>
     <w:p>
@@ -963,7 +1021,13 @@
         <w:pStyle w:val="FIATEXT"/>
       </w:pPr>
       <w:r>
-        <w:t xml:space="preserve">A primeira página deve conter os seguintes itens colocados pelos autores: título, autores, filiações, resumo, palavras-chave, </w:t>
+        <w:t>O resumo do artigo poderá ter entre 180 e 300 palavras</w:t>
+      </w:r>
+      <w:r>
+        <w:t xml:space="preserve"> (em tipografia de 11 pt)</w:t>
+      </w:r>
+      <w:r>
+        <w:t xml:space="preserve">. O resumo, palavras-chave, </w:t>
       </w:r>
       <w:r>
         <w:rPr>
@@ -999,7 +1063,22 @@
         <w:t>keywords</w:t>
       </w:r>
       <w:r>
-        <w:t>. Caso o título completo seja muito extenso, pede-se uma versão curta para que seja incluída no cabeçalho das páginas do artigo.</w:t>
+        <w:t xml:space="preserve"> constituem a primeira página do artigo, é recomendado não </w:t>
+      </w:r>
+      <w:r>
+        <w:t>se estender</w:t>
+      </w:r>
+      <w:r>
+        <w:t xml:space="preserve"> para outra página. Ele deve fazer uma apresentação concisa do artigo técnico científico, contendo uma introdução, o objetivo, uma síntese da metodologia, o principal resultado e a principal conclusão (preferencialmente nessa ordem). Não é necessário separar em itens ou seções dentro do resumo. Assim, o leitor pode conhecer a essência do trabalho. Lembre-se que o resumo é como o </w:t>
+      </w:r>
+      <w:r>
+        <w:rPr>
+          <w:i/>
+        </w:rPr>
+        <w:t>trailer</w:t>
+      </w:r>
+      <w:r>
+        <w:t xml:space="preserve"> de um filme, as pessoas ficarão interessadas em ler completamente o artigo se o resumo lhes interessar. O resumo não deve conter informações novas não contidas no artigo; abreviações indefinidas; discussão prévia de outra literatura; referências e citações e excesso de detalhes acerca dos métodos empregados. Ele também não é o parágrafo de introdução do documento, isso deve ser colocado no início do texto. Utilize apenas informações úteis e relevantes, faça um exercício de empatia com o possível leitor interessado. Para se obter um resumo coeso, elegante e de acordo com o artigo, escreva uma prévia, realize a escrita completa do documento e, ao final, revise-o observando se o conteúdo dele reflete de forma consistente o teor do documento. </w:t>
       </w:r>
     </w:p>
     <w:p>
@@ -1007,72 +1086,13 @@
         <w:pStyle w:val="FIATEXT"/>
       </w:pPr>
       <w:r>
-        <w:t>O resumo do artigo poderá ter entre 180 e 300 palavras</w:t>
-      </w:r>
-      <w:r>
-        <w:t xml:space="preserve"> (em tipografia de 11 pt)</w:t>
-      </w:r>
-      <w:r>
-        <w:t xml:space="preserve">. O resumo, palavras-chave, </w:t>
-      </w:r>
-      <w:r>
-        <w:rPr>
-          <w:i/>
-          <w:lang w:val="en-US"/>
-        </w:rPr>
-        <w:t>title</w:t>
-      </w:r>
-      <w:r>
-        <w:rPr>
-          <w:lang w:val="en-US"/>
-        </w:rPr>
-        <w:t xml:space="preserve">, </w:t>
-      </w:r>
-      <w:r>
-        <w:rPr>
-          <w:i/>
-          <w:lang w:val="en-US"/>
-        </w:rPr>
-        <w:t>abstract</w:t>
-      </w:r>
-      <w:r>
-        <w:rPr>
-          <w:lang w:val="en-US"/>
-        </w:rPr>
-        <w:t xml:space="preserve"> e </w:t>
-      </w:r>
-      <w:r>
-        <w:rPr>
-          <w:i/>
-          <w:lang w:val="en-US"/>
-        </w:rPr>
-        <w:t>keywords</w:t>
-      </w:r>
-      <w:r>
-        <w:t xml:space="preserve"> constituem a primeira página do artigo, é recomendado não </w:t>
-      </w:r>
-      <w:r>
-        <w:t>se estender</w:t>
-      </w:r>
-      <w:r>
-        <w:t xml:space="preserve"> para outra página. Ele deve fazer uma apresentação concisa do artigo técnico científico, contendo uma introdução, o objetivo, uma síntese da metodologia, o principal resultado e a principal conclusão (preferencialmente nessa ordem). Não é necessário separar em itens ou seções dentro do resumo. Assim, o leitor pode conhecer a essência do trabalho. Lembre-se que o resumo é como o </w:t>
-      </w:r>
-      <w:r>
-        <w:rPr>
-          <w:i/>
-        </w:rPr>
-        <w:t>trailer</w:t>
-      </w:r>
-      <w:r>
-        <w:t xml:space="preserve"> de um filme, as pessoas ficarão interessadas em ler completamente o artigo se o resumo lhes interessar. O resumo não deve conter informações novas não contidas no artigo; abreviações indefinidas; discussão prévia de outra literatura; referências e citações e excesso de detalhes acerca dos métodos empregados. Ele também não é o parágrafo de introdução do documento, isso deve ser colocado no início do texto. Utilize apenas informações úteis e relevantes, faça um exercício de empatia com o possível leitor interessado. Para se obter um resumo coeso, elegante e de acordo com o artigo, escreva uma prévia, realize a escrita completa do documento e, ao final, revise-o observando se o conteúdo dele reflete de forma consistente o teor do documento. </w:t>
-      </w:r>
-    </w:p>
-    <w:p>
-      <w:pPr>
-        <w:pStyle w:val="FIATEXT"/>
-      </w:pPr>
-      <w:r>
-        <w:t>Seguindo o resumo, o autor deve listar até cinco palavras chaves (evite colocar as mesmas palavras que formam o título do artigo).</w:t>
+        <w:t>Seguindo o resumo, o autor deve listar até cinco palavras</w:t>
+      </w:r>
+      <w:r>
+        <w:t>-</w:t>
+      </w:r>
+      <w:r>
+        <w:t>chave (evite colocar as mesmas palavras que formam o título do artigo).</w:t>
       </w:r>
       <w:r>
         <w:t xml:space="preserve"> </w:t>
@@ -1329,7 +1349,23 @@
           <w:szCs w:val="20"/>
         </w:rPr>
         <w:br/>
-        <w:t>{will.fonseca, paulo.mareze}@eac.ufsm.br.</w:t>
+        <w:t>{</w:t>
+      </w:r>
+      <w:proofErr w:type="gramStart"/>
+      <w:r>
+        <w:rPr>
+          <w:sz w:val="20"/>
+          <w:szCs w:val="20"/>
+        </w:rPr>
+        <w:t>will.fonseca</w:t>
+      </w:r>
+      <w:proofErr w:type="gramEnd"/>
+      <w:r>
+        <w:rPr>
+          <w:sz w:val="20"/>
+          <w:szCs w:val="20"/>
+        </w:rPr>
+        <w:t>, paulo.mareze}@eac.ufsm.br.</w:t>
       </w:r>
     </w:p>
     <w:p>
@@ -1432,7 +1468,23 @@
           <w:szCs w:val="20"/>
         </w:rPr>
         <w:br/>
-        <w:t>{will.fonseca, paulo.mareze}@eac.ufsm.br, nome@dominio.br.</w:t>
+        <w:t>{</w:t>
+      </w:r>
+      <w:proofErr w:type="gramStart"/>
+      <w:r>
+        <w:rPr>
+          <w:sz w:val="20"/>
+          <w:szCs w:val="20"/>
+        </w:rPr>
+        <w:t>will.fonseca</w:t>
+      </w:r>
+      <w:proofErr w:type="gramEnd"/>
+      <w:r>
+        <w:rPr>
+          <w:sz w:val="20"/>
+          <w:szCs w:val="20"/>
+        </w:rPr>
+        <w:t>, paulo.mareze}@eac.ufsm.br, nome@dominio.br.</w:t>
       </w:r>
     </w:p>
     <w:p>
@@ -1546,13 +1598,42 @@
       <w:pPr>
         <w:pStyle w:val="FIASECTION"/>
       </w:pPr>
-      <w:bookmarkStart w:id="20" w:name="_s7wrre9t814w" w:colFirst="0" w:colLast="0"/>
+      <w:bookmarkStart w:id="19" w:name="_s7wrre9t814w" w:colFirst="0" w:colLast="0"/>
+      <w:bookmarkEnd w:id="19"/>
+      <w:r>
+        <w:t>3.2 Número</w:t>
+      </w:r>
+      <w:r>
+        <w:t xml:space="preserve"> de páginas</w:t>
+      </w:r>
+    </w:p>
+    <w:p>
+      <w:pPr>
+        <w:pStyle w:val="FIATEXT"/>
+      </w:pPr>
+      <w:r>
+        <w:t xml:space="preserve">O trabalho completo deve conter de 6 a 12 páginas, contando da página que contém o título e o final da lista de referências. São admitidos apêndices, depois das referências, desde que estes não ultrapassem 12 páginas no total. </w:t>
+      </w:r>
+    </w:p>
+    <w:p>
+      <w:pPr>
+        <w:pStyle w:val="FIATEXT"/>
+      </w:pPr>
+      <w:r>
+        <w:t>Como forma de otimizar ao máximo o conteúdo de cada página, as figuras, tabelas, quadros e códigos devem ser apresentados ao longo do corpo do texto (em uma ou duas colunas dependendo de seu conteúdo).</w:t>
+      </w:r>
+    </w:p>
+    <w:p>
+      <w:pPr>
+        <w:pStyle w:val="FIASECTION"/>
+      </w:pPr>
+      <w:bookmarkStart w:id="20" w:name="_k5o7ugvhc2xz" w:colFirst="0" w:colLast="0"/>
       <w:bookmarkEnd w:id="20"/>
       <w:r>
-        <w:t>3.2 Número</w:t>
-      </w:r>
-      <w:r>
-        <w:t xml:space="preserve"> de páginas</w:t>
+        <w:t>3.2.1 Exemplo</w:t>
+      </w:r>
+      <w:r>
+        <w:t xml:space="preserve"> de subseção de dois níveis</w:t>
       </w:r>
     </w:p>
     <w:p>
@@ -1560,7 +1641,20 @@
         <w:pStyle w:val="FIATEXT"/>
       </w:pPr>
       <w:r>
-        <w:t xml:space="preserve">O trabalho completo deve conter de 6 a 12 páginas, contando da página que contém o título e o final da lista de referências. São admitidos apêndices, depois das referências, desde que estes não ultrapassem 12 páginas no total. </w:t>
+        <w:t>Esta é uma subseção de dois níveis para efeito de exemplificação.</w:t>
+      </w:r>
+    </w:p>
+    <w:p>
+      <w:pPr>
+        <w:pStyle w:val="FIASECTION"/>
+      </w:pPr>
+      <w:bookmarkStart w:id="21" w:name="_a86eehe84cy5" w:colFirst="0" w:colLast="0"/>
+      <w:bookmarkEnd w:id="21"/>
+      <w:r>
+        <w:t>3.3 Tamanho</w:t>
+      </w:r>
+      <w:r>
+        <w:t xml:space="preserve"> da folha e margens</w:t>
       </w:r>
     </w:p>
     <w:p>
@@ -1568,20 +1662,47 @@
         <w:pStyle w:val="FIATEXT"/>
       </w:pPr>
       <w:r>
-        <w:t>Como forma de otimizar ao máximo o conteúdo de cada página, as figuras, tabelas, quadros e códigos devem ser apresentados ao longo do corpo do texto (em uma ou duas colunas dependendo de seu conteúdo).</w:t>
+        <w:rPr>
+          <w:rFonts w:eastAsia="Cardo"/>
+        </w:rPr>
+        <w:t xml:space="preserve">O texto deve ser configurado em folha do tamanho A4 (210 </w:t>
+      </w:r>
+      <w:r>
+        <w:rPr>
+          <w:rFonts w:ascii="Cambria Math" w:eastAsia="Cardo" w:hAnsi="Cambria Math" w:cs="Cambria Math"/>
+        </w:rPr>
+        <w:t>⨉</w:t>
+      </w:r>
+      <w:r>
+        <w:rPr>
+          <w:rFonts w:eastAsia="Cardo"/>
+        </w:rPr>
+        <w:t xml:space="preserve"> 297 mm), em </w:t>
+      </w:r>
+      <w:r>
+        <w:rPr>
+          <w:rFonts w:eastAsia="Cardo"/>
+        </w:rPr>
+        <w:t>uma</w:t>
+      </w:r>
+      <w:r>
+        <w:rPr>
+          <w:rFonts w:eastAsia="Cardo"/>
+        </w:rPr>
+        <w:t xml:space="preserve"> coluna, com numeração distinta de páginas pares e ímpares (como está neste documento). As margens esquerda e direita deverão ter 1,8 cm, a inferior 2,0 cm e a superior 2,0 cm. Procure utilizar toda a área disponível. Exceções podem ser admitidas, por exemplo, quando for necessário começar uma nova seção, título, subtítulo ou legenda: esses poderão ser alocados no início da página seguinte.</w:t>
       </w:r>
     </w:p>
     <w:p>
       <w:pPr>
         <w:pStyle w:val="FIASECTION"/>
       </w:pPr>
-      <w:bookmarkStart w:id="21" w:name="_k5o7ugvhc2xz" w:colFirst="0" w:colLast="0"/>
-      <w:bookmarkEnd w:id="21"/>
-      <w:r>
-        <w:t>3.2.1 Exemplo</w:t>
-      </w:r>
-      <w:r>
-        <w:t xml:space="preserve"> de subseção de dois níveis</w:t>
+      <w:bookmarkStart w:id="22" w:name="_rhuw4p3c5hd1" w:colFirst="0" w:colLast="0"/>
+      <w:bookmarkEnd w:id="22"/>
+      <w:r>
+        <w:t>3.4 Caracteres</w:t>
+      </w:r>
+      <w:r>
+        <w:t xml:space="preserve"> e texto</w:t>
       </w:r>
     </w:p>
     <w:p>
@@ -1589,20 +1710,84 @@
         <w:pStyle w:val="FIATEXT"/>
       </w:pPr>
       <w:r>
-        <w:t>Esta é uma subseção de dois níveis para efeito de exemplificação.</w:t>
+        <w:t xml:space="preserve">Os textos deverão ser escritos em tipografia Times New Roman. O título do artigo deverá estar na primeira página, centralizado, </w:t>
+      </w:r>
+      <w:r>
+        <w:rPr>
+          <w:b/>
+        </w:rPr>
+        <w:t>em negrito</w:t>
+      </w:r>
+      <w:r>
+        <w:t xml:space="preserve">, com apenas a primeira letra em maiúscula (exceto nomes próprios), corpo 18 pt e parágrafo com espaço de 22 pt depois. Os títulos das seções deverão ser em negrito, corpo 12 pt, </w:t>
+      </w:r>
+      <w:r>
+        <w:t>com apenas a primeira letra em maiúsculo (a não ser que existam nomes próprios),</w:t>
+      </w:r>
+      <w:r>
+        <w:t xml:space="preserve"> conforme apresentado neste modelo. As subseções devem ser em negrito, corpo 12 pt, </w:t>
+      </w:r>
+      <w:r>
+        <w:t>p</w:t>
+      </w:r>
+      <w:r>
+        <w:t xml:space="preserve">ara ambos os casos, utilize tipografia Times New Roman. O texto do documento deve ter espaçamento simples, corpo 12 pt, justificado e sem recuo na primeira linha. Evite o uso de subseções com mais de três níveis e, para isso, busque usar um sistema de listas. </w:t>
+      </w:r>
+    </w:p>
+    <w:p>
+      <w:pPr>
+        <w:pStyle w:val="FIATEXT"/>
+      </w:pPr>
+      <w:r>
+        <w:t>Utilize linguagem culta e científica em seu texto</w:t>
+      </w:r>
+      <w:r>
+        <w:rPr>
+          <w:vertAlign w:val="superscript"/>
+        </w:rPr>
+        <w:footnoteReference w:id="3"/>
+      </w:r>
+      <w:r>
+        <w:t xml:space="preserve">. Palavras estrangeiras deverão ser grafadas em itálico (por exemplo, como em </w:t>
+      </w:r>
+      <w:r>
+        <w:rPr>
+          <w:i/>
+          <w:lang w:val="en-US"/>
+        </w:rPr>
+        <w:t>proceedings</w:t>
+      </w:r>
+      <w:r>
+        <w:t>). Siglas, acrônimos, abreviaturas e/ou outras construções que fogem ao conhecimento comum devem ser apresentadas ao leitor, por exemplo, HRTF (</w:t>
+      </w:r>
+      <w:r>
+        <w:rPr>
+          <w:i/>
+          <w:lang w:val="en-US"/>
+        </w:rPr>
+        <w:t>Head-Related Transfer Function</w:t>
+      </w:r>
+      <w:r>
+        <w:t xml:space="preserve">) </w:t>
+      </w:r>
+      <w:r>
+        <w:t xml:space="preserve">— </w:t>
+      </w:r>
+      <w:r>
+        <w:t>são sempre grafados "em pé", inclusive em equações. Faça revisões gramaticais e de cunho técnico antes da submissão.</w:t>
       </w:r>
     </w:p>
     <w:p>
       <w:pPr>
         <w:pStyle w:val="FIASECTION"/>
       </w:pPr>
-      <w:bookmarkStart w:id="22" w:name="_a86eehe84cy5" w:colFirst="0" w:colLast="0"/>
-      <w:bookmarkEnd w:id="22"/>
-      <w:r>
-        <w:t>3.3 Tamanho</w:t>
-      </w:r>
-      <w:r>
-        <w:t xml:space="preserve"> da folha e margens</w:t>
+      <w:bookmarkStart w:id="25" w:name="_9u6by1os2zrz" w:colFirst="0" w:colLast="0"/>
+      <w:bookmarkEnd w:id="25"/>
+      <w:r>
+        <w:t>3.5 Espaçamento</w:t>
+      </w:r>
+      <w:r>
+        <w:t xml:space="preserve"> entre linhas e parágrafos</w:t>
       </w:r>
     </w:p>
     <w:p>
@@ -1610,47 +1795,20 @@
         <w:pStyle w:val="FIATEXT"/>
       </w:pPr>
       <w:r>
-        <w:rPr>
-          <w:rFonts w:eastAsia="Cardo"/>
-        </w:rPr>
-        <w:t xml:space="preserve">O texto deve ser configurado em folha do tamanho A4 (210 </w:t>
-      </w:r>
-      <w:r>
-        <w:rPr>
-          <w:rFonts w:ascii="Cambria Math" w:eastAsia="Cardo" w:hAnsi="Cambria Math" w:cs="Cambria Math"/>
-        </w:rPr>
-        <w:t>⨉</w:t>
-      </w:r>
-      <w:r>
-        <w:rPr>
-          <w:rFonts w:eastAsia="Cardo"/>
-        </w:rPr>
-        <w:t xml:space="preserve"> 297 mm), em </w:t>
-      </w:r>
-      <w:r>
-        <w:rPr>
-          <w:rFonts w:eastAsia="Cardo"/>
-        </w:rPr>
-        <w:t>uma</w:t>
-      </w:r>
-      <w:r>
-        <w:rPr>
-          <w:rFonts w:eastAsia="Cardo"/>
-        </w:rPr>
-        <w:t xml:space="preserve"> coluna, com numeração distinta de páginas pares e ímpares (como está neste documento). As margens esquerda e direita deverão ter 1,8 cm, a inferior 2,0 cm e a superior 2,0 cm. Procure utilizar toda a área disponível. Exceções podem ser admitidas, por exemplo, quando for necessário começar uma nova seção, título, subtítulo ou legenda: esses poderão ser alocados no início da página seguinte.</w:t>
+        <w:t>Deve-se empregar espaçamento simples entre linhas, como já adotado neste arquivo de instruções. Na formatação dos parágrafos escolher a opção parágrafo justificado (com espaçamento de 12 pt).</w:t>
       </w:r>
     </w:p>
     <w:p>
       <w:pPr>
         <w:pStyle w:val="FIASECTION"/>
       </w:pPr>
-      <w:bookmarkStart w:id="23" w:name="_rhuw4p3c5hd1" w:colFirst="0" w:colLast="0"/>
-      <w:bookmarkEnd w:id="23"/>
-      <w:r>
-        <w:t>3.4 Caracteres</w:t>
-      </w:r>
-      <w:r>
-        <w:t xml:space="preserve"> e texto</w:t>
+      <w:bookmarkStart w:id="26" w:name="_mv2dkjcbedpu" w:colFirst="0" w:colLast="0"/>
+      <w:bookmarkEnd w:id="26"/>
+      <w:r>
+        <w:t>3.6 Equações</w:t>
+      </w:r>
+      <w:r>
+        <w:t xml:space="preserve"> e unidades</w:t>
       </w:r>
     </w:p>
     <w:p>
@@ -1658,28 +1816,45 @@
         <w:pStyle w:val="FIATEXT"/>
       </w:pPr>
       <w:r>
-        <w:t xml:space="preserve">Os textos deverão ser escritos em tipografia Times New Roman. O título do artigo deverá estar na primeira página, centralizado, </w:t>
+        <w:t xml:space="preserve">Serão adotadas as unidades do Sistema Internacional (SI). Ao escrever seu trabalho em português ou espanhol, nos números, </w:t>
       </w:r>
       <w:r>
         <w:rPr>
           <w:b/>
         </w:rPr>
-        <w:t>em negrito</w:t>
-      </w:r>
-      <w:r>
-        <w:t xml:space="preserve">, com apenas a primeira letra em maiúscula (exceto nomes próprios), corpo 18 pt e parágrafo com espaço de 22 pt depois. Os títulos das seções deverão ser em negrito, corpo 12 pt, </w:t>
-      </w:r>
-      <w:r>
-        <w:t>com apenas a primeira letra em maiúsculo (a não ser que existam nomes próprios),</w:t>
-      </w:r>
-      <w:r>
-        <w:t xml:space="preserve"> conforme apresentado neste modelo. As subseções devem ser em negrito, corpo 12 pt, </w:t>
-      </w:r>
-      <w:r>
-        <w:t>p</w:t>
-      </w:r>
-      <w:r>
-        <w:t xml:space="preserve">ara ambos os casos, utilize tipografia Times New Roman. O texto do documento deve ter espaçamento simples, corpo 12 pt, justificado e sem recuo na primeira linha. Evite o uso de subseções com mais de três níveis e, para isso, busque usar um sistema de listas. </w:t>
+        <w:t>use o separador decimal vírgula</w:t>
+      </w:r>
+      <w:r>
+        <w:t xml:space="preserve"> (conforme a língua portuguesa e espanhola vigente), seja no texto, tabelas, figuras e/ou gráficos, além de buscar sempre o uso de uma mesma precisão ao comparar números, por exemplo: 3,0 é diferente de 3,00, porém tem a mesma precisão de 6,0. </w:t>
+      </w:r>
+      <w:r>
+        <w:br/>
+      </w:r>
+      <w:r>
+        <w:t xml:space="preserve">No caso </w:t>
+      </w:r>
+      <w:proofErr w:type="gramStart"/>
+      <w:r>
+        <w:t>do</w:t>
+      </w:r>
+      <w:proofErr w:type="gramEnd"/>
+      <w:r>
+        <w:t xml:space="preserve"> trabalho ser escrito em inglês, fica a critério do autor usar ponto ou vírgula como separador decimal (desde que não misture as notações). Ao escrever um número com sua unidade</w:t>
+      </w:r>
+      <w:r>
+        <w:rPr>
+          <w:vertAlign w:val="superscript"/>
+        </w:rPr>
+        <w:footnoteReference w:id="4"/>
+      </w:r>
+      <w:r>
+        <w:t>, mantenha sempre o número junto à correspondente unidade, sem que exista quebra de linha entre eles (no Ms Word utilize Ctrl + Shift + Espaço ou Alt + 0160, no LaTeX coloque um til (~) entre o número e a unidade). Por exemplo, 3 m de distância separa a entrada e a saída</w:t>
+      </w:r>
+      <w:r>
+        <w:t xml:space="preserve"> e</w:t>
+      </w:r>
+      <w:r>
+        <w:t xml:space="preserve"> 4.512,28 cm é a distância medida.</w:t>
       </w:r>
     </w:p>
     <w:p>
@@ -1687,144 +1862,19 @@
         <w:pStyle w:val="FIATEXT"/>
       </w:pPr>
       <w:r>
-        <w:t>Utilize linguagem culta e científica em seu texto</w:t>
-      </w:r>
-      <w:r>
-        <w:rPr>
-          <w:vertAlign w:val="superscript"/>
-        </w:rPr>
-        <w:footnoteReference w:id="3"/>
-      </w:r>
-      <w:r>
-        <w:t xml:space="preserve">. Palavras estrangeiras deverão ser grafadas em itálico (por exemplo, como em </w:t>
-      </w:r>
-      <w:r>
-        <w:rPr>
-          <w:i/>
-          <w:lang w:val="en-US"/>
-        </w:rPr>
-        <w:t>proceedings</w:t>
-      </w:r>
-      <w:r>
-        <w:t>). Siglas, acrônimos, abreviaturas e/ou outras construções que fogem ao conhecimento comum devem ser apresentadas ao leitor, por exemplo, HRTF (</w:t>
-      </w:r>
-      <w:r>
-        <w:rPr>
-          <w:i/>
-          <w:lang w:val="en-US"/>
-        </w:rPr>
-        <w:t>Head-Related Transfer Function</w:t>
-      </w:r>
-      <w:r>
-        <w:t xml:space="preserve">) </w:t>
-      </w:r>
-      <w:r>
-        <w:t xml:space="preserve">— </w:t>
-      </w:r>
-      <w:r>
-        <w:t>são sempre grafados "em pé", inclusive em equações. Faça revisões gramaticais e de cunho técnico antes da submissão.</w:t>
-      </w:r>
-    </w:p>
-    <w:p>
-      <w:pPr>
-        <w:pStyle w:val="FIASECTION"/>
-      </w:pPr>
-      <w:bookmarkStart w:id="26" w:name="_9u6by1os2zrz" w:colFirst="0" w:colLast="0"/>
-      <w:bookmarkEnd w:id="26"/>
-      <w:r>
-        <w:t>3.5 Espaçamento</w:t>
-      </w:r>
-      <w:r>
-        <w:t xml:space="preserve"> entre linhas e parágrafos</w:t>
-      </w:r>
-    </w:p>
-    <w:p>
-      <w:pPr>
-        <w:pStyle w:val="FIATEXT"/>
-      </w:pPr>
-      <w:r>
-        <w:t>Deve-se empregar espaçamento simples entre linhas, como já adotado neste arquivo de instruções. Na formatação dos parágrafos escolher a opção parágrafo justificado (com espaçamento de 12 pt).</w:t>
-      </w:r>
-    </w:p>
-    <w:p>
-      <w:pPr>
-        <w:pStyle w:val="FIASECTION"/>
-      </w:pPr>
-      <w:bookmarkStart w:id="27" w:name="_mv2dkjcbedpu" w:colFirst="0" w:colLast="0"/>
-      <w:bookmarkEnd w:id="27"/>
-      <w:r>
-        <w:t>3.6 Equações</w:t>
-      </w:r>
-      <w:r>
-        <w:t xml:space="preserve"> e unidades</w:t>
-      </w:r>
-    </w:p>
-    <w:p>
-      <w:pPr>
-        <w:pStyle w:val="FIATEXT"/>
-      </w:pPr>
-      <w:r>
-        <w:t xml:space="preserve">Serão adotadas as unidades do Sistema Internacional (SI). Ao escrever seu trabalho em português ou espanhol, nos números, </w:t>
-      </w:r>
-      <w:r>
-        <w:rPr>
-          <w:b/>
-        </w:rPr>
-        <w:t>use o separador decimal vírgula</w:t>
-      </w:r>
-      <w:r>
-        <w:t xml:space="preserve"> (conforme a língua portuguesa e espanhola vigente), seja no texto, tabelas, figuras e/ou gráficos, além de buscar sempre o uso de uma mesma precisão ao comparar números, por exemplo: 3,0 é diferente de 3,00, porém tem a mesma precisão de 6,0. </w:t>
-      </w:r>
-      <w:r>
-        <w:br/>
-      </w:r>
-      <w:r>
-        <w:t xml:space="preserve">No caso </w:t>
-      </w:r>
-      <w:proofErr w:type="gramStart"/>
-      <w:r>
-        <w:t>do</w:t>
-      </w:r>
-      <w:proofErr w:type="gramEnd"/>
-      <w:r>
-        <w:t xml:space="preserve"> trabalho ser escrito em inglês, fica a critério do autor usar ponto ou vírgula como separador decimal (desde que não misture as notações). Ao escrever um número com sua unidade</w:t>
-      </w:r>
-      <w:r>
-        <w:rPr>
-          <w:vertAlign w:val="superscript"/>
-        </w:rPr>
-        <w:footnoteReference w:id="4"/>
-      </w:r>
-      <w:r>
-        <w:t xml:space="preserve">, mantenha sempre o número junto à correspondente unidade, sem que exista quebra de linha entre eles (no Ms Word utilize </w:t>
-      </w:r>
-      <w:proofErr w:type="spellStart"/>
-      <w:r>
-        <w:t>Ctrl</w:t>
-      </w:r>
-      <w:proofErr w:type="spellEnd"/>
-      <w:r>
-        <w:t xml:space="preserve"> + Shift + Espaço ou Alt + 0160, no LaTeX coloque um til (~) entre o número e a unidade). Por exemplo, 3 m de distância separa a entrada e a saída</w:t>
-      </w:r>
-      <w:r>
-        <w:t xml:space="preserve"> e</w:t>
-      </w:r>
-      <w:r>
-        <w:t xml:space="preserve"> 4.512,28 cm é a distância medida.</w:t>
-      </w:r>
-    </w:p>
-    <w:p>
-      <w:pPr>
-        <w:pStyle w:val="FIATEXT"/>
-      </w:pPr>
-      <w:r>
         <w:t>As equações deverão estar encaixadas entre o texto (no Word use uma “tabela” simples) conforme o exemplo da Equação (1). Deverão ainda estar centralizadas e numeradas sequencialmente, com a numeração colocada no lado direito e entre parênteses (vide exemplo).</w:t>
       </w:r>
       <w:r>
         <w:t xml:space="preserve"> </w:t>
       </w:r>
       <w:r>
-        <w:t>Lembre-se que elas são elementos textuais, logo devem ser pontuadas e o texto conseguinte normalmente não se inicia com letra maiúscula</w:t>
+        <w:t>Lembre-se que elas são elementos textuais, logo</w:t>
+      </w:r>
+      <w:r>
+        <w:t>,</w:t>
+      </w:r>
+      <w:r>
+        <w:t xml:space="preserve"> devem ser pontuadas e o texto conseguinte normalmente não se inicia com letra maiúscula</w:t>
       </w:r>
       <w:r>
         <w:t>.</w:t>
@@ -2134,15 +2184,7 @@
         <w:t>𝜙</w:t>
       </w:r>
       <w:r>
-        <w:t xml:space="preserve"> em graus. Como funções, pode-se citar o seno, </w:t>
-      </w:r>
-      <w:proofErr w:type="spellStart"/>
-      <w:r>
-        <w:t>sen</w:t>
-      </w:r>
-      <w:proofErr w:type="spellEnd"/>
-      <w:r>
-        <w:t>(</w:t>
+        <w:t xml:space="preserve"> em graus. Como funções, pode-se citar o seno, sen(</w:t>
       </w:r>
       <w:r>
         <w:rPr>
@@ -2170,7 +2212,6 @@
       <w:r>
         <w:t xml:space="preserve">Texto subscrito e sobrescrito somente será em itálico se for correspondente a alguma variável pertinente. Caso seja um “nome complementar”, o texto deve ser colocado em pé, por exemplo, </w:t>
       </w:r>
-      <w:proofErr w:type="spellStart"/>
       <w:r>
         <w:rPr>
           <w:i/>
@@ -2184,19 +2225,9 @@
         </w:rPr>
         <w:t>total</w:t>
       </w:r>
-      <w:proofErr w:type="spellEnd"/>
-      <w:r>
-        <w:t xml:space="preserve"> corresponde à pressão total em </w:t>
-      </w:r>
-      <w:proofErr w:type="spellStart"/>
-      <w:r>
-        <w:t>Pa</w:t>
-      </w:r>
-      <w:proofErr w:type="spellEnd"/>
-      <w:r>
-        <w:t xml:space="preserve">, ou ainda </w:t>
-      </w:r>
-      <w:proofErr w:type="spellStart"/>
+      <w:r>
+        <w:t xml:space="preserve"> corresponde à pressão total em Pa, ou ainda </w:t>
+      </w:r>
       <w:r>
         <w:rPr>
           <w:i/>
@@ -2210,7 +2241,6 @@
         </w:rPr>
         <w:t>tri</w:t>
       </w:r>
-      <w:proofErr w:type="spellEnd"/>
       <w:r>
         <w:t xml:space="preserve"> corresponde à área do triângulo em cm</w:t>
       </w:r>
@@ -2398,8 +2428,8 @@
       <w:pPr>
         <w:pStyle w:val="FIASECTION"/>
       </w:pPr>
-      <w:bookmarkStart w:id="29" w:name="_j3hhegsvp748" w:colFirst="0" w:colLast="0"/>
-      <w:bookmarkEnd w:id="29"/>
+      <w:bookmarkStart w:id="28" w:name="_j3hhegsvp748" w:colFirst="0" w:colLast="0"/>
+      <w:bookmarkEnd w:id="28"/>
       <w:r>
         <w:t>3.7 Figuras</w:t>
       </w:r>
@@ -2757,23 +2787,7 @@
         <w:pStyle w:val="FIATEXT"/>
       </w:pPr>
       <w:r>
-        <w:t>Recomenda-se que gráficos, figuras, fotos e qualquer arquivo gráfico, estejam inseridos no texto em formato .</w:t>
-      </w:r>
-      <w:proofErr w:type="spellStart"/>
-      <w:r>
-        <w:t>jpg</w:t>
-      </w:r>
-      <w:proofErr w:type="spellEnd"/>
-      <w:r>
-        <w:t xml:space="preserve"> e/ou .png com boa qualidade (ou ainda em formato vetorial em .</w:t>
-      </w:r>
-      <w:proofErr w:type="spellStart"/>
-      <w:r>
-        <w:t>pdf</w:t>
-      </w:r>
-      <w:proofErr w:type="spellEnd"/>
-      <w:r>
-        <w:t xml:space="preserve"> para usuários do LaTeX). Atente para que os elementos de gráficos e figuras sejam legíveis (sobretudo se a informação for pertinente).</w:t>
+        <w:t>Recomenda-se que gráficos, figuras, fotos e qualquer arquivo gráfico, estejam inseridos no texto em formato .jpg e/ou .png com boa qualidade (ou ainda em formato vetorial em .pdf para usuários do LaTeX). Atente para que os elementos de gráficos e figuras sejam legíveis (sobretudo se a informação for pertinente).</w:t>
       </w:r>
     </w:p>
     <w:tbl>
@@ -3636,7 +3650,6 @@
                 <w:szCs w:val="22"/>
               </w:rPr>
             </w:pPr>
-            <w:proofErr w:type="spellStart"/>
             <w:r>
               <w:rPr>
                 <w:i/>
@@ -3653,7 +3666,6 @@
               </w:rPr>
               <w:t>p</w:t>
             </w:r>
-            <w:proofErr w:type="spellEnd"/>
             <w:r>
               <w:rPr>
                 <w:sz w:val="22"/>
@@ -3754,7 +3766,6 @@
                 <w:szCs w:val="22"/>
               </w:rPr>
             </w:pPr>
-            <w:proofErr w:type="spellStart"/>
             <w:r>
               <w:rPr>
                 <w:i/>
@@ -3771,7 +3782,6 @@
               </w:rPr>
               <w:t>p</w:t>
             </w:r>
-            <w:proofErr w:type="spellEnd"/>
             <w:r>
               <w:rPr>
                 <w:sz w:val="22"/>
@@ -3885,23 +3895,7 @@
                 <w:szCs w:val="22"/>
               </w:rPr>
               <w:br/>
-              <w:t>[</w:t>
-            </w:r>
-            <w:proofErr w:type="spellStart"/>
-            <w:r>
-              <w:rPr>
-                <w:sz w:val="22"/>
-                <w:szCs w:val="22"/>
-              </w:rPr>
-              <w:t>Ns</w:t>
-            </w:r>
-            <w:proofErr w:type="spellEnd"/>
-            <w:r>
-              <w:rPr>
-                <w:sz w:val="22"/>
-                <w:szCs w:val="22"/>
-              </w:rPr>
-              <w:t>/m</w:t>
+              <w:t>[Ns/m</w:t>
             </w:r>
             <w:r>
               <w:rPr>
@@ -4736,15 +4730,7 @@
         <w:footnoteReference w:id="5"/>
       </w:r>
       <w:r>
-        <w:t xml:space="preserve">, que habilita possibilidades para documentação de códigos genéricos e nas linguagens Matlab, Fortran, Python, </w:t>
-      </w:r>
-      <w:proofErr w:type="spellStart"/>
-      <w:r>
-        <w:t>LabView</w:t>
-      </w:r>
-      <w:proofErr w:type="spellEnd"/>
-      <w:r>
-        <w:t xml:space="preserve"> e Latex de forma organizada (observe o Código 1).</w:t>
+        <w:t>, que habilita possibilidades para documentação de códigos genéricos e nas linguagens Matlab, Fortran, Python, LabView e Latex de forma organizada (observe o Código 1).</w:t>
       </w:r>
     </w:p>
     <w:p>
@@ -4904,8 +4890,8 @@
       <w:pPr>
         <w:pStyle w:val="FIASECTION"/>
       </w:pPr>
-      <w:bookmarkStart w:id="31" w:name="_2dvpukqj5iue" w:colFirst="0" w:colLast="0"/>
-      <w:bookmarkEnd w:id="31"/>
+      <w:bookmarkStart w:id="30" w:name="_2dvpukqj5iue" w:colFirst="0" w:colLast="0"/>
+      <w:bookmarkEnd w:id="30"/>
       <w:r>
         <w:t>4.  T</w:t>
       </w:r>
@@ -5605,8 +5591,8 @@
       <w:pPr>
         <w:pStyle w:val="FIASECTION"/>
       </w:pPr>
-      <w:bookmarkStart w:id="32" w:name="_1nflzpf8fggl" w:colFirst="0" w:colLast="0"/>
-      <w:bookmarkEnd w:id="32"/>
+      <w:bookmarkStart w:id="31" w:name="_1nflzpf8fggl" w:colFirst="0" w:colLast="0"/>
+      <w:bookmarkEnd w:id="31"/>
       <w:r>
         <w:t>5.  O</w:t>
       </w:r>
@@ -5766,8 +5752,8 @@
       <w:pPr>
         <w:pStyle w:val="FIASECTION"/>
       </w:pPr>
-      <w:bookmarkStart w:id="33" w:name="_5vaw256waf8q" w:colFirst="0" w:colLast="0"/>
-      <w:bookmarkEnd w:id="33"/>
+      <w:bookmarkStart w:id="32" w:name="_5vaw256waf8q" w:colFirst="0" w:colLast="0"/>
+      <w:bookmarkEnd w:id="32"/>
       <w:r>
         <w:t>5.1 Citações</w:t>
       </w:r>
@@ -6158,7 +6144,15 @@
         <w:t>10</w:t>
       </w:r>
       <w:r>
-        <w:t>] ou [2]–[</w:t>
+        <w:t>] ou [</w:t>
+      </w:r>
+      <w:proofErr w:type="gramStart"/>
+      <w:r>
+        <w:t>2]–</w:t>
+      </w:r>
+      <w:proofErr w:type="gramEnd"/>
+      <w:r>
+        <w:t>[</w:t>
       </w:r>
       <w:r>
         <w:t>10</w:t>
@@ -6196,8 +6190,8 @@
       <w:pPr>
         <w:pStyle w:val="FIASECTION"/>
       </w:pPr>
-      <w:bookmarkStart w:id="36" w:name="_s7mu5g924i8" w:colFirst="0" w:colLast="0"/>
-      <w:bookmarkEnd w:id="36"/>
+      <w:bookmarkStart w:id="35" w:name="_s7mu5g924i8" w:colFirst="0" w:colLast="0"/>
+      <w:bookmarkEnd w:id="35"/>
       <w:r>
         <w:t>6.  S</w:t>
       </w:r>
@@ -6227,7 +6221,15 @@
         </w:r>
       </w:hyperlink>
       <w:r>
-        <w:t>, dentro dos prazos estabelecidos. Os autores serão comunicados e receberão o parecer dos avaliadores (em pares) do trabalho. Após atender as correções solicitadas, quando for o caso, o artigo deverá ser reenviado pelo mesmo sistema, seguindo as condições de reenvio. Detalhes acerca de registro autor participante podem ser consultados também no site, ou com a comissão organizadora.</w:t>
+        <w:t xml:space="preserve">, dentro dos prazos estabelecidos. Os autores serão comunicados e receberão o parecer dos avaliadores (em pares) do trabalho. Após atender as correções solicitadas, quando for o caso, o artigo deverá ser reenviado pelo mesmo sistema, seguindo as condições de reenvio. Detalhes acerca de registro </w:t>
+      </w:r>
+      <w:proofErr w:type="gramStart"/>
+      <w:r>
+        <w:t>autor participante podem</w:t>
+      </w:r>
+      <w:proofErr w:type="gramEnd"/>
+      <w:r>
+        <w:t xml:space="preserve"> ser consultados também no site, ou com a comissão organizadora.</w:t>
       </w:r>
     </w:p>
     <w:p>
@@ -6279,8 +6281,8 @@
       <w:pPr>
         <w:pStyle w:val="FIASECTION"/>
       </w:pPr>
-      <w:bookmarkStart w:id="37" w:name="_etyj0ey8se6g" w:colFirst="0" w:colLast="0"/>
-      <w:bookmarkEnd w:id="37"/>
+      <w:bookmarkStart w:id="36" w:name="_etyj0ey8se6g" w:colFirst="0" w:colLast="0"/>
+      <w:bookmarkEnd w:id="36"/>
       <w:r>
         <w:t>6.1</w:t>
       </w:r>
@@ -6420,38 +6422,38 @@
       <w:pPr>
         <w:pStyle w:val="FIASECTION"/>
       </w:pPr>
-      <w:bookmarkStart w:id="39" w:name="_vtn4od6kc6vm" w:colFirst="0" w:colLast="0"/>
+      <w:bookmarkStart w:id="38" w:name="_vtn4od6kc6vm" w:colFirst="0" w:colLast="0"/>
+      <w:bookmarkEnd w:id="38"/>
+      <w:r>
+        <w:t>8.  C</w:t>
+      </w:r>
+      <w:r>
+        <w:t>onsiderações finais</w:t>
+      </w:r>
+    </w:p>
+    <w:p>
+      <w:pPr>
+        <w:pStyle w:val="FIATEXT"/>
+      </w:pPr>
+      <w:r>
+        <w:t xml:space="preserve">Buscou-se, por meio desse </w:t>
+      </w:r>
+      <w:r>
+        <w:rPr>
+          <w:i/>
+        </w:rPr>
+        <w:t>artigo modelo</w:t>
+      </w:r>
+      <w:r>
+        <w:t>, elencar e aclarar as instruções para submissão de artigos para o XXX Encontro da Sobrac. Este próprio documento pode ser usado como modelo apenas trocando o conteúdo.</w:t>
+      </w:r>
+    </w:p>
+    <w:p>
+      <w:pPr>
+        <w:pStyle w:val="FIASECTION"/>
+      </w:pPr>
+      <w:bookmarkStart w:id="39" w:name="_5sgd70w4eghf" w:colFirst="0" w:colLast="0"/>
       <w:bookmarkEnd w:id="39"/>
-      <w:r>
-        <w:t>8.  C</w:t>
-      </w:r>
-      <w:r>
-        <w:t>onsiderações finais</w:t>
-      </w:r>
-    </w:p>
-    <w:p>
-      <w:pPr>
-        <w:pStyle w:val="FIATEXT"/>
-      </w:pPr>
-      <w:r>
-        <w:t xml:space="preserve">Buscou-se, por meio desse </w:t>
-      </w:r>
-      <w:r>
-        <w:rPr>
-          <w:i/>
-        </w:rPr>
-        <w:t>artigo modelo</w:t>
-      </w:r>
-      <w:r>
-        <w:t>, elencar e aclarar as instruções para submissão de artigos para o XXX Encontro da Sobrac. Este próprio documento pode ser usado como modelo apenas trocando o conteúdo.</w:t>
-      </w:r>
-    </w:p>
-    <w:p>
-      <w:pPr>
-        <w:pStyle w:val="FIASECTION"/>
-      </w:pPr>
-      <w:bookmarkStart w:id="40" w:name="_5sgd70w4eghf" w:colFirst="0" w:colLast="0"/>
-      <w:bookmarkEnd w:id="40"/>
       <w:r>
         <w:t>9.  A</w:t>
       </w:r>
@@ -6484,8 +6486,8 @@
       <w:pPr>
         <w:pStyle w:val="FIASECTION"/>
       </w:pPr>
-      <w:bookmarkStart w:id="41" w:name="_l7eq8p50nin6" w:colFirst="0" w:colLast="0"/>
-      <w:bookmarkEnd w:id="41"/>
+      <w:bookmarkStart w:id="40" w:name="_l7eq8p50nin6" w:colFirst="0" w:colLast="0"/>
+      <w:bookmarkEnd w:id="40"/>
       <w:r>
         <w:t>R</w:t>
       </w:r>
@@ -6636,8 +6638,8 @@
           <w:lang w:val="pt-BR"/>
         </w:rPr>
       </w:pPr>
-      <w:bookmarkStart w:id="42" w:name="_bookmark16"/>
-      <w:bookmarkEnd w:id="42"/>
+      <w:bookmarkStart w:id="41" w:name="_bookmark16"/>
+      <w:bookmarkEnd w:id="41"/>
       <w:r>
         <w:rPr>
           <w:w w:val="95"/>
@@ -6759,8 +6761,8 @@
           <w:lang w:val="en-US"/>
         </w:rPr>
       </w:pPr>
-      <w:bookmarkStart w:id="43" w:name="_bookmark17"/>
-      <w:bookmarkEnd w:id="43"/>
+      <w:bookmarkStart w:id="42" w:name="_bookmark17"/>
+      <w:bookmarkEnd w:id="42"/>
       <w:r>
         <w:rPr>
           <w:b w:val="0"/>
@@ -7054,29 +7056,7 @@
           <w:szCs w:val="20"/>
           <w:lang w:val="en-US"/>
         </w:rPr>
-        <w:t xml:space="preserve">Vibro acoustic method for </w:t>
-      </w:r>
-      <w:proofErr w:type="spellStart"/>
-      <w:r>
-        <w:rPr>
-          <w:b w:val="0"/>
-          <w:w w:val="95"/>
-          <w:sz w:val="20"/>
-          <w:szCs w:val="20"/>
-          <w:lang w:val="en-US"/>
-        </w:rPr>
-        <w:t>non destructive</w:t>
-      </w:r>
-      <w:proofErr w:type="spellEnd"/>
-      <w:r>
-        <w:rPr>
-          <w:b w:val="0"/>
-          <w:w w:val="95"/>
-          <w:sz w:val="20"/>
-          <w:szCs w:val="20"/>
-          <w:lang w:val="en-US"/>
-        </w:rPr>
-        <w:t xml:space="preserve"> test of composite sandwich structures. </w:t>
+        <w:t xml:space="preserve">Vibro acoustic method for non destructive test of composite sandwich structures. </w:t>
       </w:r>
       <w:r>
         <w:rPr>
@@ -7304,8 +7284,8 @@
           <w:lang w:val="pt-BR"/>
         </w:rPr>
       </w:pPr>
-      <w:bookmarkStart w:id="44" w:name="_bookmark18"/>
-      <w:bookmarkEnd w:id="44"/>
+      <w:bookmarkStart w:id="43" w:name="_bookmark18"/>
+      <w:bookmarkEnd w:id="43"/>
       <w:r>
         <w:rPr>
           <w:sz w:val="20"/>
@@ -7329,25 +7309,7 @@
           <w:szCs w:val="20"/>
           <w:lang w:val="pt-BR"/>
         </w:rPr>
-        <w:t>. 1 (</w:t>
-      </w:r>
-      <w:proofErr w:type="spellStart"/>
-      <w:r>
-        <w:rPr>
-          <w:sz w:val="20"/>
-          <w:szCs w:val="20"/>
-          <w:lang w:val="pt-BR"/>
-        </w:rPr>
-        <w:t>rev</w:t>
-      </w:r>
-      <w:proofErr w:type="spellEnd"/>
-      <w:r>
-        <w:rPr>
-          <w:sz w:val="20"/>
-          <w:szCs w:val="20"/>
-          <w:lang w:val="pt-BR"/>
-        </w:rPr>
-        <w:t>). ed. São Paulo: Blucher, 2016.</w:t>
+        <w:t>. 1 (rev). ed. São Paulo: Blucher, 2016.</w:t>
       </w:r>
       <w:r>
         <w:rPr>
@@ -7402,8 +7364,8 @@
           <w:szCs w:val="20"/>
         </w:rPr>
       </w:pPr>
-      <w:bookmarkStart w:id="45" w:name="_bookmark19"/>
-      <w:bookmarkEnd w:id="45"/>
+      <w:bookmarkStart w:id="44" w:name="_bookmark19"/>
+      <w:bookmarkEnd w:id="44"/>
       <w:r>
         <w:rPr>
           <w:b w:val="0"/>
@@ -7470,8 +7432,8 @@
           <w:lang w:val="pt-BR"/>
         </w:rPr>
       </w:pPr>
-      <w:bookmarkStart w:id="46" w:name="_bookmark20"/>
-      <w:bookmarkEnd w:id="46"/>
+      <w:bookmarkStart w:id="45" w:name="_bookmark20"/>
+      <w:bookmarkEnd w:id="45"/>
       <w:r>
         <w:rPr>
           <w:sz w:val="20"/>
@@ -7625,8 +7587,8 @@
           <w:lang w:val="en-US"/>
         </w:rPr>
       </w:pPr>
-      <w:bookmarkStart w:id="47" w:name="_bookmark21"/>
-      <w:bookmarkEnd w:id="47"/>
+      <w:bookmarkStart w:id="46" w:name="_bookmark21"/>
+      <w:bookmarkEnd w:id="46"/>
       <w:r>
         <w:rPr>
           <w:b w:val="0"/>
@@ -7836,6 +7798,7 @@
         </w:rPr>
         <w:t xml:space="preserve"> </w:t>
       </w:r>
+      <w:proofErr w:type="gramStart"/>
       <w:r>
         <w:rPr>
           <w:b w:val="0"/>
@@ -7872,7 +7835,17 @@
           <w:szCs w:val="20"/>
           <w:lang w:val="en-US"/>
         </w:rPr>
-        <w:t>Arcanjo.</w:t>
+        <w:t>Arcanjo</w:t>
+      </w:r>
+      <w:proofErr w:type="gramEnd"/>
+      <w:r>
+        <w:rPr>
+          <w:b w:val="0"/>
+          <w:sz w:val="20"/>
+          <w:szCs w:val="20"/>
+          <w:lang w:val="en-US"/>
+        </w:rPr>
+        <w:t>.</w:t>
       </w:r>
       <w:r>
         <w:rPr>
@@ -8020,8 +7993,8 @@
           <w:lang w:val="pt-BR"/>
         </w:rPr>
       </w:pPr>
-      <w:bookmarkStart w:id="48" w:name="_bookmark22"/>
-      <w:bookmarkEnd w:id="48"/>
+      <w:bookmarkStart w:id="47" w:name="_bookmark22"/>
+      <w:bookmarkEnd w:id="47"/>
       <w:r>
         <w:rPr>
           <w:sz w:val="20"/>
@@ -8226,6 +8199,7 @@
         </w:rPr>
         <w:t xml:space="preserve"> </w:t>
       </w:r>
+      <w:proofErr w:type="gramStart"/>
       <w:r>
         <w:rPr>
           <w:w w:val="95"/>
@@ -8406,6 +8380,7 @@
         </w:rPr>
         <w:t>formula</w:t>
       </w:r>
+      <w:proofErr w:type="gramEnd"/>
       <w:r>
         <w:rPr>
           <w:spacing w:val="10"/>
@@ -8561,8 +8536,8 @@
           <w:lang w:val="pt-BR"/>
         </w:rPr>
       </w:pPr>
-      <w:bookmarkStart w:id="49" w:name="_bookmark23"/>
-      <w:bookmarkEnd w:id="49"/>
+      <w:bookmarkStart w:id="48" w:name="_bookmark23"/>
+      <w:bookmarkEnd w:id="48"/>
       <w:r>
         <w:rPr>
           <w:sz w:val="20"/>
@@ -9053,8 +9028,8 @@
         </w:rPr>
         <w:t>.</w:t>
       </w:r>
-      <w:bookmarkStart w:id="50" w:name="_bookmark24"/>
-      <w:bookmarkEnd w:id="50"/>
+      <w:bookmarkStart w:id="49" w:name="_bookmark24"/>
+      <w:bookmarkEnd w:id="49"/>
     </w:p>
     <w:p>
       <w:pPr>
@@ -9231,7 +9206,6 @@
         </w:rPr>
         <w:t xml:space="preserve"> </w:t>
       </w:r>
-      <w:proofErr w:type="spellStart"/>
       <w:r>
         <w:rPr>
           <w:sz w:val="20"/>
@@ -9239,7 +9213,6 @@
         </w:rPr>
         <w:t>Su</w:t>
       </w:r>
-      <w:proofErr w:type="spellEnd"/>
       <w:r>
         <w:rPr>
           <w:spacing w:val="-57"/>
@@ -9248,21 +9221,12 @@
         </w:rPr>
         <w:t xml:space="preserve"> </w:t>
       </w:r>
-      <w:proofErr w:type="spellStart"/>
-      <w:r>
-        <w:rPr>
-          <w:sz w:val="20"/>
-          <w:szCs w:val="20"/>
-        </w:rPr>
-        <w:t>zey</w:t>
-      </w:r>
-      <w:proofErr w:type="spellEnd"/>
-      <w:r>
-        <w:rPr>
-          <w:sz w:val="20"/>
-          <w:szCs w:val="20"/>
-        </w:rPr>
-        <w:t>; TENENBAUM, Roberto A; SANTOS, Christian dos; PAIXÃO, Dinara Xavier da.</w:t>
+      <w:r>
+        <w:rPr>
+          <w:sz w:val="20"/>
+          <w:szCs w:val="20"/>
+        </w:rPr>
+        <w:t>zey; TENENBAUM, Roberto A; SANTOS, Christian dos; PAIXÃO, Dinara Xavier da.</w:t>
       </w:r>
       <w:r>
         <w:rPr>
@@ -9586,8 +9550,8 @@
       <w:pPr>
         <w:pStyle w:val="FIASECTION"/>
       </w:pPr>
-      <w:bookmarkStart w:id="51" w:name="_yiybsthzr0v4" w:colFirst="0" w:colLast="0"/>
-      <w:bookmarkEnd w:id="51"/>
+      <w:bookmarkStart w:id="50" w:name="_yiybsthzr0v4" w:colFirst="0" w:colLast="0"/>
+      <w:bookmarkEnd w:id="50"/>
       <w:r>
         <w:t>A.  E</w:t>
       </w:r>
@@ -9804,8 +9768,8 @@
       <w:pPr>
         <w:pStyle w:val="Textodenotaderodap"/>
       </w:pPr>
-      <w:bookmarkStart w:id="15" w:name="_1l89nh4jnl4r" w:colFirst="0" w:colLast="0"/>
-      <w:bookmarkEnd w:id="15"/>
+      <w:bookmarkStart w:id="14" w:name="_1l89nh4jnl4r" w:colFirst="0" w:colLast="0"/>
+      <w:bookmarkEnd w:id="14"/>
       <w:r>
         <w:rPr>
           <w:rStyle w:val="Refdenotaderodap"/>
@@ -9852,16 +9816,16 @@
         <w:t>Artigos em língua estrangeira escritos por não-nativos devem, preferencialmente, receber revisão profissional.</w:t>
       </w:r>
     </w:p>
-    <w:bookmarkStart w:id="16" w:name="_feh8zzo2t7fs" w:colFirst="0" w:colLast="0"/>
-    <w:bookmarkEnd w:id="16"/>
+    <w:bookmarkStart w:id="15" w:name="_feh8zzo2t7fs" w:colFirst="0" w:colLast="0"/>
+    <w:bookmarkEnd w:id="15"/>
   </w:footnote>
   <w:footnote w:id="3">
     <w:p>
       <w:pPr>
         <w:pStyle w:val="FIAFOOTNOTE"/>
       </w:pPr>
-      <w:bookmarkStart w:id="24" w:name="_feh8zzo2t7fs" w:colFirst="0" w:colLast="0"/>
-      <w:bookmarkEnd w:id="24"/>
+      <w:bookmarkStart w:id="23" w:name="_feh8zzo2t7fs" w:colFirst="0" w:colLast="0"/>
+      <w:bookmarkEnd w:id="23"/>
       <w:r>
         <w:rPr>
           <w:vertAlign w:val="superscript"/>
@@ -9869,19 +9833,19 @@
         <w:footnoteRef/>
       </w:r>
       <w:r>
-        <w:t xml:space="preserve"> Notas de rodapé podem ajudar a aclarar pequenos detalhes e comentários.</w:t>
-      </w:r>
-    </w:p>
-    <w:bookmarkStart w:id="25" w:name="_bqoo4z7bzd4r" w:colFirst="0" w:colLast="0"/>
-    <w:bookmarkEnd w:id="25"/>
+        <w:t xml:space="preserve"> Notas de rodapé podem ajudar a aclarar detalhes e comentários.</w:t>
+      </w:r>
+    </w:p>
+    <w:bookmarkStart w:id="24" w:name="_bqoo4z7bzd4r" w:colFirst="0" w:colLast="0"/>
+    <w:bookmarkEnd w:id="24"/>
   </w:footnote>
   <w:footnote w:id="4">
     <w:p>
       <w:pPr>
         <w:pStyle w:val="FIAFOOTNOTE"/>
       </w:pPr>
-      <w:bookmarkStart w:id="28" w:name="_bqoo4z7bzd4r" w:colFirst="0" w:colLast="0"/>
-      <w:bookmarkEnd w:id="28"/>
+      <w:bookmarkStart w:id="27" w:name="_bqoo4z7bzd4r" w:colFirst="0" w:colLast="0"/>
+      <w:bookmarkEnd w:id="27"/>
       <w:r>
         <w:rPr>
           <w:vertAlign w:val="superscript"/>
@@ -9914,7 +9878,13 @@
         <w:footnoteRef/>
       </w:r>
       <w:r>
-        <w:t xml:space="preserve"> O pacote está ainda em desenvolvimento (sem documentação detalhada), logo, para mais detalhes consulte o arquivo</w:t>
+        <w:t xml:space="preserve"> O pacote está ainda em desenvolvimento (sem documentação detalhada), logo, para mais detalhes</w:t>
+      </w:r>
+      <w:r>
+        <w:t>,</w:t>
+      </w:r>
+      <w:r>
+        <w:t xml:space="preserve"> consulte o arquivo</w:t>
       </w:r>
       <w:r>
         <w:t xml:space="preserve"> </w:t>
@@ -9939,16 +9909,16 @@
         <w:t>.</w:t>
       </w:r>
     </w:p>
-    <w:bookmarkStart w:id="30" w:name="_3n9i3c4z3aet" w:colFirst="0" w:colLast="0"/>
-    <w:bookmarkEnd w:id="30"/>
+    <w:bookmarkStart w:id="29" w:name="_3n9i3c4z3aet" w:colFirst="0" w:colLast="0"/>
+    <w:bookmarkEnd w:id="29"/>
   </w:footnote>
   <w:footnote w:id="6">
     <w:p>
       <w:pPr>
         <w:pStyle w:val="FIAFOOTNOTE"/>
       </w:pPr>
-      <w:bookmarkStart w:id="34" w:name="_3n9i3c4z3aet" w:colFirst="0" w:colLast="0"/>
-      <w:bookmarkEnd w:id="34"/>
+      <w:bookmarkStart w:id="33" w:name="_3n9i3c4z3aet" w:colFirst="0" w:colLast="0"/>
+      <w:bookmarkEnd w:id="33"/>
       <w:r>
         <w:rPr>
           <w:vertAlign w:val="superscript"/>
@@ -9956,7 +9926,11 @@
         <w:footnoteRef/>
       </w:r>
       <w:r>
-        <w:t xml:space="preserve"> Para usuários de Latex basta usar o campo “doi” de seu </w:t>
+        <w:t xml:space="preserve"> Para usuários de Latex basta usar o campo “doi” de </w:t>
+      </w:r>
+      <w:proofErr w:type="gramStart"/>
+      <w:r>
+        <w:t xml:space="preserve">seu </w:t>
       </w:r>
       <w:r>
         <w:rPr>
@@ -9966,20 +9940,21 @@
         </w:rPr>
         <w:t>.bib</w:t>
       </w:r>
+      <w:proofErr w:type="gramEnd"/>
       <w:r>
         <w:t>.</w:t>
       </w:r>
     </w:p>
-    <w:bookmarkStart w:id="35" w:name="_4cwqn1ivoh53" w:colFirst="0" w:colLast="0"/>
-    <w:bookmarkEnd w:id="35"/>
+    <w:bookmarkStart w:id="34" w:name="_4cwqn1ivoh53" w:colFirst="0" w:colLast="0"/>
+    <w:bookmarkEnd w:id="34"/>
   </w:footnote>
   <w:footnote w:id="7">
     <w:p>
       <w:pPr>
         <w:pStyle w:val="FIAFOOTNOTE"/>
       </w:pPr>
-      <w:bookmarkStart w:id="38" w:name="_4cwqn1ivoh53" w:colFirst="0" w:colLast="0"/>
-      <w:bookmarkEnd w:id="38"/>
+      <w:bookmarkStart w:id="37" w:name="_4cwqn1ivoh53" w:colFirst="0" w:colLast="0"/>
+      <w:bookmarkEnd w:id="37"/>
       <w:r>
         <w:rPr>
           <w:vertAlign w:val="superscript"/>
@@ -10383,8 +10358,8 @@
     <w:pPr>
       <w:pStyle w:val="Ttulo6"/>
     </w:pPr>
-    <w:bookmarkStart w:id="13" w:name="_31e5pgy574tu" w:colFirst="0" w:colLast="0"/>
-    <w:bookmarkEnd w:id="13"/>
+    <w:bookmarkStart w:id="12" w:name="_31e5pgy574tu" w:colFirst="0" w:colLast="0"/>
+    <w:bookmarkEnd w:id="12"/>
   </w:p>
 </w:hdr>
 </file>

</xml_diff>